<commit_message>
Se suben cambios para el proyecto Conversor de divisas
</commit_message>
<xml_diff>
--- a/Java/ChallengeJavaUno/ciclo 1/Diseño/Pantallas.docx
+++ b/Java/ChallengeJavaUno/ciclo 1/Diseño/Pantallas.docx
@@ -112,7 +112,7 @@
         <w:tc>
           <w:tcPr>
             <w:cnfStyle w:val="001000000000" w:firstRow="0" w:lastRow="0" w:firstColumn="1" w:lastColumn="0" w:oddVBand="0" w:evenVBand="0" w:oddHBand="0" w:evenHBand="0" w:firstRowFirstColumn="0" w:firstRowLastColumn="0" w:lastRowFirstColumn="0" w:lastRowLastColumn="0"/>
-            <w:tcW w:w="2942" w:type="dxa"/>
+            <w:tcW w:w="1949" w:type="dxa"/>
           </w:tcPr>
           <w:p>
             <w:pPr>
@@ -126,7 +126,7 @@
         </w:tc>
         <w:tc>
           <w:tcPr>
-            <w:tcW w:w="2943" w:type="dxa"/>
+            <w:tcW w:w="2733" w:type="dxa"/>
           </w:tcPr>
           <w:p>
             <w:pPr>
@@ -140,7 +140,7 @@
         </w:tc>
         <w:tc>
           <w:tcPr>
-            <w:tcW w:w="2943" w:type="dxa"/>
+            <w:tcW w:w="4146" w:type="dxa"/>
           </w:tcPr>
           <w:p>
             <w:pPr>
@@ -160,130 +160,7 @@
         <w:tc>
           <w:tcPr>
             <w:cnfStyle w:val="001000000000" w:firstRow="0" w:lastRow="0" w:firstColumn="1" w:lastColumn="0" w:oddVBand="0" w:evenVBand="0" w:oddHBand="0" w:evenHBand="0" w:firstRowFirstColumn="0" w:firstRowLastColumn="0" w:lastRowFirstColumn="0" w:lastRowLastColumn="0"/>
-            <w:tcW w:w="2942" w:type="dxa"/>
-          </w:tcPr>
-          <w:p>
-            <w:pPr>
-              <w:jc w:val="center"/>
-            </w:pPr>
-            <w:r>
-              <w:t>1</w:t>
-            </w:r>
-          </w:p>
-        </w:tc>
-        <w:tc>
-          <w:tcPr>
-            <w:tcW w:w="2943" w:type="dxa"/>
-          </w:tcPr>
-          <w:p>
-            <w:pPr>
-              <w:jc w:val="center"/>
-              <w:cnfStyle w:val="000000100000" w:firstRow="0" w:lastRow="0" w:firstColumn="0" w:lastColumn="0" w:oddVBand="0" w:evenVBand="0" w:oddHBand="1" w:evenHBand="0" w:firstRowFirstColumn="0" w:firstRowLastColumn="0" w:lastRowFirstColumn="0" w:lastRowLastColumn="0"/>
-            </w:pPr>
-            <w:r>
-              <w:t>Este cuadro de dialogo debe permitir al usuario escoger entre las opciones de conversión</w:t>
-            </w:r>
-            <w:r>
-              <w:t>.</w:t>
-            </w:r>
-          </w:p>
-          <w:p>
-            <w:pPr>
-              <w:cnfStyle w:val="000000100000" w:firstRow="0" w:lastRow="0" w:firstColumn="0" w:lastColumn="0" w:oddVBand="0" w:evenVBand="0" w:oddHBand="1" w:evenHBand="0" w:firstRowFirstColumn="0" w:firstRowLastColumn="0" w:lastRowFirstColumn="0" w:lastRowLastColumn="0"/>
-            </w:pPr>
-          </w:p>
-          <w:p>
-            <w:pPr>
-              <w:cnfStyle w:val="000000100000" w:firstRow="0" w:lastRow="0" w:firstColumn="0" w:lastColumn="0" w:oddVBand="0" w:evenVBand="0" w:oddHBand="1" w:evenHBand="0" w:firstRowFirstColumn="0" w:firstRowLastColumn="0" w:lastRowFirstColumn="0" w:lastRowLastColumn="0"/>
-            </w:pPr>
-            <w:r>
-              <w:rPr>
-                <w:b/>
-                <w:bCs/>
-              </w:rPr>
-              <w:t>Nota</w:t>
-            </w:r>
-            <w:r>
-              <w:t xml:space="preserve">: La opción por defecto </w:t>
-            </w:r>
-            <w:r>
-              <w:t>debe ser “Selecciona una opción”</w:t>
-            </w:r>
-            <w:r>
-              <w:t>.</w:t>
-            </w:r>
-          </w:p>
-        </w:tc>
-        <w:tc>
-          <w:tcPr>
-            <w:tcW w:w="2943" w:type="dxa"/>
-          </w:tcPr>
-          <w:p>
-            <w:pPr>
-              <w:jc w:val="center"/>
-              <w:cnfStyle w:val="000000100000" w:firstRow="0" w:lastRow="0" w:firstColumn="0" w:lastColumn="0" w:oddVBand="0" w:evenVBand="0" w:oddHBand="1" w:evenHBand="0" w:firstRowFirstColumn="0" w:firstRowLastColumn="0" w:lastRowFirstColumn="0" w:lastRowLastColumn="0"/>
-            </w:pPr>
-            <w:r>
-              <w:rPr>
-                <w:noProof/>
-              </w:rPr>
-              <w:drawing>
-                <wp:inline distT="0" distB="0" distL="0" distR="0" wp14:anchorId="6604A844" wp14:editId="6CEB53B4">
-                  <wp:extent cx="2487930" cy="1254760"/>
-                  <wp:effectExtent l="0" t="0" r="7620" b="2540"/>
-                  <wp:docPr id="930634872" name="Imagen 1"/>
-                  <wp:cNvGraphicFramePr>
-                    <a:graphicFrameLocks xmlns:a="http://schemas.openxmlformats.org/drawingml/2006/main" noChangeAspect="1"/>
-                  </wp:cNvGraphicFramePr>
-                  <a:graphic xmlns:a="http://schemas.openxmlformats.org/drawingml/2006/main">
-                    <a:graphicData uri="http://schemas.openxmlformats.org/drawingml/2006/picture">
-                      <pic:pic xmlns:pic="http://schemas.openxmlformats.org/drawingml/2006/picture">
-                        <pic:nvPicPr>
-                          <pic:cNvPr id="0" name="Picture 1"/>
-                          <pic:cNvPicPr>
-                            <a:picLocks noChangeAspect="1" noChangeArrowheads="1"/>
-                          </pic:cNvPicPr>
-                        </pic:nvPicPr>
-                        <pic:blipFill>
-                          <a:blip r:embed="rId4">
-                            <a:extLst>
-                              <a:ext uri="{28A0092B-C50C-407E-A947-70E740481C1C}">
-                                <a14:useLocalDpi xmlns:a14="http://schemas.microsoft.com/office/drawing/2010/main" val="0"/>
-                              </a:ext>
-                            </a:extLst>
-                          </a:blip>
-                          <a:srcRect/>
-                          <a:stretch>
-                            <a:fillRect/>
-                          </a:stretch>
-                        </pic:blipFill>
-                        <pic:spPr bwMode="auto">
-                          <a:xfrm>
-                            <a:off x="0" y="0"/>
-                            <a:ext cx="2487930" cy="1254760"/>
-                          </a:xfrm>
-                          <a:prstGeom prst="rect">
-                            <a:avLst/>
-                          </a:prstGeom>
-                          <a:noFill/>
-                          <a:ln>
-                            <a:noFill/>
-                          </a:ln>
-                        </pic:spPr>
-                      </pic:pic>
-                    </a:graphicData>
-                  </a:graphic>
-                </wp:inline>
-              </w:drawing>
-            </w:r>
-          </w:p>
-        </w:tc>
-      </w:tr>
-      <w:tr>
-        <w:tc>
-          <w:tcPr>
-            <w:cnfStyle w:val="001000000000" w:firstRow="0" w:lastRow="0" w:firstColumn="1" w:lastColumn="0" w:oddVBand="0" w:evenVBand="0" w:oddHBand="0" w:evenHBand="0" w:firstRowFirstColumn="0" w:firstRowLastColumn="0" w:lastRowFirstColumn="0" w:lastRowLastColumn="0"/>
-            <w:tcW w:w="2942" w:type="dxa"/>
+            <w:tcW w:w="1949" w:type="dxa"/>
           </w:tcPr>
           <w:p>
             <w:pPr>
@@ -291,6 +168,7 @@
               <w:rPr>
                 <w:b w:val="0"/>
                 <w:bCs w:val="0"/>
+                <w:u w:val="single"/>
               </w:rPr>
             </w:pPr>
             <w:r>
@@ -298,18 +176,18 @@
                 <w:b w:val="0"/>
                 <w:bCs w:val="0"/>
               </w:rPr>
-              <w:t>2</w:t>
+              <w:t>1</w:t>
             </w:r>
           </w:p>
         </w:tc>
         <w:tc>
           <w:tcPr>
-            <w:tcW w:w="2943" w:type="dxa"/>
+            <w:tcW w:w="2733" w:type="dxa"/>
           </w:tcPr>
           <w:p>
             <w:pPr>
               <w:jc w:val="center"/>
-              <w:cnfStyle w:val="000000000000" w:firstRow="0" w:lastRow="0" w:firstColumn="0" w:lastColumn="0" w:oddVBand="0" w:evenVBand="0" w:oddHBand="0" w:evenHBand="0" w:firstRowFirstColumn="0" w:firstRowLastColumn="0" w:lastRowFirstColumn="0" w:lastRowLastColumn="0"/>
+              <w:cnfStyle w:val="000000100000" w:firstRow="0" w:lastRow="0" w:firstColumn="0" w:lastColumn="0" w:oddVBand="0" w:evenVBand="0" w:oddHBand="1" w:evenHBand="0" w:firstRowFirstColumn="0" w:firstRowLastColumn="0" w:lastRowFirstColumn="0" w:lastRowLastColumn="0"/>
             </w:pPr>
             <w:r>
               <w:t>Esta será la pantalla de bienvenida del aplicativo “Exchange Master”.</w:t>
@@ -317,12 +195,12 @@
           </w:p>
           <w:p>
             <w:pPr>
-              <w:cnfStyle w:val="000000000000" w:firstRow="0" w:lastRow="0" w:firstColumn="0" w:lastColumn="0" w:oddVBand="0" w:evenVBand="0" w:oddHBand="0" w:evenHBand="0" w:firstRowFirstColumn="0" w:firstRowLastColumn="0" w:lastRowFirstColumn="0" w:lastRowLastColumn="0"/>
-            </w:pPr>
-          </w:p>
-          <w:p>
-            <w:pPr>
-              <w:cnfStyle w:val="000000000000" w:firstRow="0" w:lastRow="0" w:firstColumn="0" w:lastColumn="0" w:oddVBand="0" w:evenVBand="0" w:oddHBand="0" w:evenHBand="0" w:firstRowFirstColumn="0" w:firstRowLastColumn="0" w:lastRowFirstColumn="0" w:lastRowLastColumn="0"/>
+              <w:cnfStyle w:val="000000100000" w:firstRow="0" w:lastRow="0" w:firstColumn="0" w:lastColumn="0" w:oddVBand="0" w:evenVBand="0" w:oddHBand="1" w:evenHBand="0" w:firstRowFirstColumn="0" w:firstRowLastColumn="0" w:lastRowFirstColumn="0" w:lastRowLastColumn="0"/>
+            </w:pPr>
+          </w:p>
+          <w:p>
+            <w:pPr>
+              <w:cnfStyle w:val="000000100000" w:firstRow="0" w:lastRow="0" w:firstColumn="0" w:lastColumn="0" w:oddVBand="0" w:evenVBand="0" w:oddHBand="1" w:evenHBand="0" w:firstRowFirstColumn="0" w:firstRowLastColumn="0" w:lastRowFirstColumn="0" w:lastRowLastColumn="0"/>
             </w:pPr>
             <w:r>
               <w:rPr>
@@ -341,15 +219,13 @@
             <w:r>
               <w:t xml:space="preserve"> La imagen del aplicativo de encuentra en </w:t>
             </w:r>
-            <w:proofErr w:type="spellStart"/>
             <w:r>
               <w:t>ChallengeJavaUno</w:t>
             </w:r>
-            <w:proofErr w:type="spellEnd"/>
-          </w:p>
-          <w:p>
-            <w:pPr>
-              <w:cnfStyle w:val="000000000000" w:firstRow="0" w:lastRow="0" w:firstColumn="0" w:lastColumn="0" w:oddVBand="0" w:evenVBand="0" w:oddHBand="0" w:evenHBand="0" w:firstRowFirstColumn="0" w:firstRowLastColumn="0" w:lastRowFirstColumn="0" w:lastRowLastColumn="0"/>
+          </w:p>
+          <w:p>
+            <w:pPr>
+              <w:cnfStyle w:val="000000100000" w:firstRow="0" w:lastRow="0" w:firstColumn="0" w:lastColumn="0" w:oddVBand="0" w:evenVBand="0" w:oddHBand="1" w:evenHBand="0" w:firstRowFirstColumn="0" w:firstRowLastColumn="0" w:lastRowFirstColumn="0" w:lastRowLastColumn="0"/>
             </w:pPr>
             <w:r>
               <w:t>\ciclo 1\Diseño</w:t>
@@ -357,20 +233,15 @@
           </w:p>
           <w:p>
             <w:pPr>
-              <w:cnfStyle w:val="000000000000" w:firstRow="0" w:lastRow="0" w:firstColumn="0" w:lastColumn="0" w:oddVBand="0" w:evenVBand="0" w:oddHBand="0" w:evenHBand="0" w:firstRowFirstColumn="0" w:firstRowLastColumn="0" w:lastRowFirstColumn="0" w:lastRowLastColumn="0"/>
+              <w:cnfStyle w:val="000000100000" w:firstRow="0" w:lastRow="0" w:firstColumn="0" w:lastColumn="0" w:oddVBand="0" w:evenVBand="0" w:oddHBand="1" w:evenHBand="0" w:firstRowFirstColumn="0" w:firstRowLastColumn="0" w:lastRowFirstColumn="0" w:lastRowLastColumn="0"/>
             </w:pPr>
             <w:r>
-              <w:t>\</w:t>
+              <w:t>\Imagenes</w:t>
             </w:r>
-            <w:proofErr w:type="spellStart"/>
-            <w:r>
-              <w:t>Imagenes</w:t>
-            </w:r>
-            <w:proofErr w:type="spellEnd"/>
-          </w:p>
-          <w:p>
-            <w:pPr>
-              <w:cnfStyle w:val="000000000000" w:firstRow="0" w:lastRow="0" w:firstColumn="0" w:lastColumn="0" w:oddVBand="0" w:evenVBand="0" w:oddHBand="0" w:evenHBand="0" w:firstRowFirstColumn="0" w:firstRowLastColumn="0" w:lastRowFirstColumn="0" w:lastRowLastColumn="0"/>
+          </w:p>
+          <w:p>
+            <w:pPr>
+              <w:cnfStyle w:val="000000100000" w:firstRow="0" w:lastRow="0" w:firstColumn="0" w:lastColumn="0" w:oddVBand="0" w:evenVBand="0" w:oddHBand="1" w:evenHBand="0" w:firstRowFirstColumn="0" w:firstRowLastColumn="0" w:lastRowFirstColumn="0" w:lastRowLastColumn="0"/>
             </w:pPr>
             <w:r>
               <w:t>\logoApp.png</w:t>
@@ -379,12 +250,12 @@
         </w:tc>
         <w:tc>
           <w:tcPr>
-            <w:tcW w:w="2943" w:type="dxa"/>
+            <w:tcW w:w="4146" w:type="dxa"/>
           </w:tcPr>
           <w:p>
             <w:pPr>
               <w:jc w:val="center"/>
-              <w:cnfStyle w:val="000000000000" w:firstRow="0" w:lastRow="0" w:firstColumn="0" w:lastColumn="0" w:oddVBand="0" w:evenVBand="0" w:oddHBand="0" w:evenHBand="0" w:firstRowFirstColumn="0" w:firstRowLastColumn="0" w:lastRowFirstColumn="0" w:lastRowLastColumn="0"/>
+              <w:cnfStyle w:val="000000100000" w:firstRow="0" w:lastRow="0" w:firstColumn="0" w:lastColumn="0" w:oddVBand="0" w:evenVBand="0" w:oddHBand="1" w:evenHBand="0" w:firstRowFirstColumn="0" w:firstRowLastColumn="0" w:lastRowFirstColumn="0" w:lastRowLastColumn="0"/>
               <w:rPr>
                 <w:noProof/>
               </w:rPr>
@@ -409,7 +280,7 @@
                           <pic:cNvPicPr/>
                         </pic:nvPicPr>
                         <pic:blipFill>
-                          <a:blip r:embed="rId5"/>
+                          <a:blip r:embed="rId4"/>
                           <a:stretch>
                             <a:fillRect/>
                           </a:stretch>
@@ -433,13 +304,10 @@
         </w:tc>
       </w:tr>
       <w:tr>
-        <w:trPr>
-          <w:cnfStyle w:val="000000100000" w:firstRow="0" w:lastRow="0" w:firstColumn="0" w:lastColumn="0" w:oddVBand="0" w:evenVBand="0" w:oddHBand="1" w:evenHBand="0" w:firstRowFirstColumn="0" w:firstRowLastColumn="0" w:lastRowFirstColumn="0" w:lastRowLastColumn="0"/>
-        </w:trPr>
         <w:tc>
           <w:tcPr>
             <w:cnfStyle w:val="001000000000" w:firstRow="0" w:lastRow="0" w:firstColumn="1" w:lastColumn="0" w:oddVBand="0" w:evenVBand="0" w:oddHBand="0" w:evenHBand="0" w:firstRowFirstColumn="0" w:firstRowLastColumn="0" w:lastRowFirstColumn="0" w:lastRowLastColumn="0"/>
-            <w:tcW w:w="2942" w:type="dxa"/>
+            <w:tcW w:w="1949" w:type="dxa"/>
           </w:tcPr>
           <w:p>
             <w:pPr>
@@ -453,23 +321,23 @@
         </w:tc>
         <w:tc>
           <w:tcPr>
-            <w:tcW w:w="2943" w:type="dxa"/>
+            <w:tcW w:w="2733" w:type="dxa"/>
           </w:tcPr>
           <w:p>
             <w:pPr>
               <w:jc w:val="center"/>
-              <w:cnfStyle w:val="000000100000" w:firstRow="0" w:lastRow="0" w:firstColumn="0" w:lastColumn="0" w:oddVBand="0" w:evenVBand="0" w:oddHBand="1" w:evenHBand="0" w:firstRowFirstColumn="0" w:firstRowLastColumn="0" w:lastRowFirstColumn="0" w:lastRowLastColumn="0"/>
+              <w:cnfStyle w:val="000000000000" w:firstRow="0" w:lastRow="0" w:firstColumn="0" w:lastColumn="0" w:oddVBand="0" w:evenVBand="0" w:oddHBand="0" w:evenHBand="0" w:firstRowFirstColumn="0" w:firstRowLastColumn="0" w:lastRowFirstColumn="0" w:lastRowLastColumn="0"/>
             </w:pPr>
           </w:p>
         </w:tc>
         <w:tc>
           <w:tcPr>
-            <w:tcW w:w="2943" w:type="dxa"/>
+            <w:tcW w:w="4146" w:type="dxa"/>
           </w:tcPr>
           <w:p>
             <w:pPr>
               <w:jc w:val="center"/>
-              <w:cnfStyle w:val="000000100000" w:firstRow="0" w:lastRow="0" w:firstColumn="0" w:lastColumn="0" w:oddVBand="0" w:evenVBand="0" w:oddHBand="1" w:evenHBand="0" w:firstRowFirstColumn="0" w:firstRowLastColumn="0" w:lastRowFirstColumn="0" w:lastRowLastColumn="0"/>
+              <w:cnfStyle w:val="000000000000" w:firstRow="0" w:lastRow="0" w:firstColumn="0" w:lastColumn="0" w:oddVBand="0" w:evenVBand="0" w:oddHBand="0" w:evenHBand="0" w:firstRowFirstColumn="0" w:firstRowLastColumn="0" w:lastRowFirstColumn="0" w:lastRowLastColumn="0"/>
               <w:rPr>
                 <w:noProof/>
               </w:rPr>

</xml_diff>